<commit_message>
minor update to cover letter
</commit_message>
<xml_diff>
--- a/kohler-vedak-gilmore/cover_letter.docx
+++ b/kohler-vedak-gilmore/cover_letter.docx
@@ -28,7 +28,7 @@
       <w:tr>
         <w:tc>
           <w:tcPr>
-            <w:tcW w:w="1985" w:type="dxa"/>
+            <w:tcW w:w="1921" w:type="dxa"/>
           </w:tcPr>
           <w:p>
             <w:pPr>
@@ -309,7 +309,7 @@
         </w:tc>
         <w:tc>
           <w:tcPr>
-            <w:tcW w:w="9072" w:type="dxa"/>
+            <w:tcW w:w="8519" w:type="dxa"/>
           </w:tcPr>
           <w:p>
             <w:pPr>
@@ -554,15 +554,6 @@
                 <w:iCs/>
                 <w:sz w:val="22"/>
                 <w:szCs w:val="22"/>
-                <w:lang w:val="en-CA"/>
-                <w:rPrChange w:id="0" w:author="Gilmore, Rick" w:date="2022-02-23T10:42:00Z">
-                  <w:rPr>
-                    <w:rFonts w:ascii="Times New Roman" w:hAnsi="Times New Roman" w:cs="Times New Roman"/>
-                    <w:sz w:val="22"/>
-                    <w:szCs w:val="22"/>
-                    <w:lang w:val="en-CA"/>
-                  </w:rPr>
-                </w:rPrChange>
               </w:rPr>
               <w:t>Symmetry</w:t>
             </w:r>
@@ -712,10 +703,10 @@
               <w:ind w:firstLine="351"/>
               <w:jc w:val="both"/>
               <w:rPr>
-                <w:del w:id="1" w:author="Gilmore, Rick" w:date="2022-02-23T10:42:00Z"/>
-                <w:rFonts w:ascii="Times New Roman" w:hAnsi="Times New Roman" w:cs="Times New Roman"/>
-                <w:sz w:val="22"/>
-                <w:szCs w:val="22"/>
+                <w:rFonts w:ascii="Times New Roman" w:hAnsi="Times New Roman" w:cs="Times New Roman"/>
+                <w:sz w:val="22"/>
+                <w:szCs w:val="22"/>
+                <w:lang w:val="en-CA"/>
               </w:rPr>
             </w:pPr>
             <w:r>
@@ -798,26 +789,14 @@
               </w:rPr>
               <w:t>show that consisten</w:t>
             </w:r>
-            <w:ins w:id="2" w:author="Gilmore, Rick" w:date="2022-02-23T10:41:00Z">
-              <w:r>
-                <w:rPr>
-                  <w:rFonts w:ascii="Times New Roman" w:hAnsi="Times New Roman" w:cs="Times New Roman"/>
-                  <w:sz w:val="22"/>
-                  <w:szCs w:val="22"/>
-                </w:rPr>
-                <w:t>cy</w:t>
-              </w:r>
-            </w:ins>
-            <w:del w:id="3" w:author="Gilmore, Rick" w:date="2022-02-23T10:41:00Z">
-              <w:r>
-                <w:rPr>
-                  <w:rFonts w:ascii="Times New Roman" w:hAnsi="Times New Roman" w:cs="Times New Roman"/>
-                  <w:sz w:val="22"/>
-                  <w:szCs w:val="22"/>
-                </w:rPr>
-                <w:delText>tly</w:delText>
-              </w:r>
-            </w:del>
+            <w:r>
+              <w:rPr>
+                <w:rFonts w:ascii="Times New Roman" w:hAnsi="Times New Roman" w:cs="Times New Roman"/>
+                <w:sz w:val="22"/>
+                <w:szCs w:val="22"/>
+              </w:rPr>
+              <w:t>cy</w:t>
+            </w:r>
             <w:r>
               <w:rPr>
                 <w:rFonts w:ascii="Times New Roman" w:hAnsi="Times New Roman" w:cs="Times New Roman"/>
@@ -826,46 +805,22 @@
               </w:rPr>
               <w:t xml:space="preserve"> in exemplar pairings across participants was way above chance, and to visualize exemplars pairs that were most often, and most rarely, paired. </w:t>
             </w:r>
-            <w:del w:id="4" w:author="Gilmore, Rick" w:date="2022-02-23T10:41:00Z">
-              <w:r>
-                <w:rPr>
-                  <w:rFonts w:ascii="Times New Roman" w:hAnsi="Times New Roman" w:cs="Times New Roman"/>
-                  <w:sz w:val="22"/>
-                  <w:szCs w:val="22"/>
-                </w:rPr>
-                <w:delText xml:space="preserve">Our </w:delText>
-              </w:r>
-            </w:del>
-            <w:ins w:id="5" w:author="Gilmore, Rick" w:date="2022-02-23T10:41:00Z">
-              <w:r>
-                <w:rPr>
-                  <w:rFonts w:ascii="Times New Roman" w:hAnsi="Times New Roman" w:cs="Times New Roman"/>
-                  <w:sz w:val="22"/>
-                  <w:szCs w:val="22"/>
-                </w:rPr>
-                <w:t>Th</w:t>
-              </w:r>
-            </w:ins>
-            <w:ins w:id="6" w:author="Gilmore, Rick" w:date="2022-02-23T10:42:00Z">
-              <w:r>
-                <w:rPr>
-                  <w:rFonts w:ascii="Times New Roman" w:hAnsi="Times New Roman" w:cs="Times New Roman"/>
-                  <w:sz w:val="22"/>
-                  <w:szCs w:val="22"/>
-                </w:rPr>
-                <w:t>ese</w:t>
-              </w:r>
-            </w:ins>
-            <w:ins w:id="7" w:author="Gilmore, Rick" w:date="2022-02-23T10:41:00Z">
-              <w:r>
-                <w:rPr>
-                  <w:rFonts w:ascii="Times New Roman" w:hAnsi="Times New Roman" w:cs="Times New Roman"/>
-                  <w:sz w:val="22"/>
-                  <w:szCs w:val="22"/>
-                </w:rPr>
-                <w:t xml:space="preserve"> </w:t>
-              </w:r>
-            </w:ins>
+            <w:r>
+              <w:rPr>
+                <w:rFonts w:ascii="Times New Roman" w:hAnsi="Times New Roman" w:cs="Times New Roman"/>
+                <w:sz w:val="22"/>
+                <w:szCs w:val="22"/>
+              </w:rPr>
+              <w:t>These</w:t>
+            </w:r>
+            <w:r>
+              <w:rPr>
+                <w:rFonts w:ascii="Times New Roman" w:hAnsi="Times New Roman" w:cs="Times New Roman"/>
+                <w:sz w:val="22"/>
+                <w:szCs w:val="22"/>
+              </w:rPr>
+              <w:t xml:space="preserve"> </w:t>
+            </w:r>
             <w:r>
               <w:rPr>
                 <w:rFonts w:ascii="Times New Roman" w:hAnsi="Times New Roman" w:cs="Times New Roman"/>
@@ -881,60 +836,18 @@
               <w:ind w:firstLine="351"/>
               <w:jc w:val="both"/>
               <w:rPr>
-                <w:ins w:id="8" w:author="Gilmore, Rick" w:date="2022-02-23T10:42:00Z"/>
-                <w:rFonts w:ascii="Times New Roman" w:hAnsi="Times New Roman" w:cs="Times New Roman"/>
-                <w:sz w:val="22"/>
-                <w:szCs w:val="22"/>
-                <w:lang w:val="en-CA"/>
+                <w:rFonts w:ascii="Times New Roman" w:hAnsi="Times New Roman" w:cs="Times New Roman"/>
+                <w:sz w:val="22"/>
+                <w:szCs w:val="22"/>
               </w:rPr>
             </w:pPr>
-          </w:p>
-          <w:p>
-            <w:pPr>
-              <w:spacing w:line="360" w:lineRule="auto"/>
-              <w:jc w:val="both"/>
-              <w:rPr>
-                <w:del w:id="9" w:author="Gilmore, Rick" w:date="2022-02-23T10:42:00Z"/>
-                <w:rFonts w:ascii="Times New Roman" w:hAnsi="Times New Roman" w:cs="Times New Roman"/>
-                <w:sz w:val="22"/>
-                <w:szCs w:val="22"/>
-              </w:rPr>
-            </w:pPr>
-          </w:p>
-          <w:p>
-            <w:pPr>
-              <w:spacing w:line="360" w:lineRule="auto"/>
-              <w:ind w:firstLine="351"/>
-              <w:jc w:val="both"/>
-              <w:rPr>
-                <w:rFonts w:ascii="Times New Roman" w:hAnsi="Times New Roman" w:cs="Times New Roman"/>
-                <w:sz w:val="22"/>
-                <w:szCs w:val="22"/>
-              </w:rPr>
-              <w:pPrChange w:id="10" w:author="Gilmore, Rick" w:date="2022-02-23T10:42:00Z">
-                <w:pPr>
-                  <w:spacing w:line="360" w:lineRule="auto"/>
-                  <w:jc w:val="both"/>
-                </w:pPr>
-              </w:pPrChange>
-            </w:pPr>
-            <w:proofErr w:type="spellStart"/>
-            <w:r>
-              <w:rPr>
-                <w:rFonts w:ascii="Times New Roman" w:hAnsi="Times New Roman" w:cs="Times New Roman"/>
-                <w:sz w:val="22"/>
-                <w:szCs w:val="22"/>
-              </w:rPr>
-              <w:t>We</w:t>
-            </w:r>
-            <w:proofErr w:type="spellEnd"/>
-            <w:r>
-              <w:rPr>
-                <w:rFonts w:ascii="Times New Roman" w:hAnsi="Times New Roman" w:cs="Times New Roman"/>
-                <w:sz w:val="22"/>
-                <w:szCs w:val="22"/>
-              </w:rPr>
-              <w:t xml:space="preserve"> confirm that neither the manuscript nor any parts of its content are currently under consideration or published in another journal.</w:t>
+            <w:r>
+              <w:rPr>
+                <w:rFonts w:ascii="Times New Roman" w:hAnsi="Times New Roman" w:cs="Times New Roman"/>
+                <w:sz w:val="22"/>
+                <w:szCs w:val="22"/>
+              </w:rPr>
+              <w:t>We confirm that neither the manuscript nor any parts of its content are currently under consideration or published in another journal.</w:t>
             </w:r>
             <w:r>
               <w:rPr>
@@ -967,13 +880,6 @@
                 <w:iCs/>
                 <w:sz w:val="22"/>
                 <w:szCs w:val="22"/>
-                <w:rPrChange w:id="11" w:author="Gilmore, Rick" w:date="2022-02-23T10:42:00Z">
-                  <w:rPr>
-                    <w:rFonts w:ascii="Times New Roman" w:hAnsi="Times New Roman" w:cs="Times New Roman"/>
-                    <w:sz w:val="22"/>
-                    <w:szCs w:val="22"/>
-                  </w:rPr>
-                </w:rPrChange>
               </w:rPr>
               <w:t>Symmetry</w:t>
             </w:r>
@@ -1080,36 +986,6 @@
               </w:rPr>
               <w:t>, Shivam Vedak &amp; Rick O. Gilmore</w:t>
             </w:r>
-          </w:p>
-        </w:tc>
-      </w:tr>
-      <w:tr>
-        <w:tc>
-          <w:tcPr>
-            <w:tcW w:w="1985" w:type="dxa"/>
-          </w:tcPr>
-          <w:p>
-            <w:pPr>
-              <w:pStyle w:val="FacultyName"/>
-              <w:snapToGrid w:val="0"/>
-              <w:spacing w:before="1680"/>
-            </w:pPr>
-          </w:p>
-        </w:tc>
-        <w:tc>
-          <w:tcPr>
-            <w:tcW w:w="9072" w:type="dxa"/>
-          </w:tcPr>
-          <w:p>
-            <w:pPr>
-              <w:spacing w:line="360" w:lineRule="auto"/>
-              <w:jc w:val="both"/>
-              <w:rPr>
-                <w:rFonts w:ascii="Times New Roman" w:hAnsi="Times New Roman" w:cs="Times New Roman"/>
-                <w:sz w:val="22"/>
-                <w:szCs w:val="22"/>
-              </w:rPr>
-            </w:pPr>
           </w:p>
         </w:tc>
       </w:tr>
@@ -2349,14 +2225,6 @@
     <w:abstractNumId w:val="0"/>
   </w:num>
 </w:numbering>
-</file>
-
-<file path=word/people.xml><?xml version="1.0" encoding="utf-8"?>
-<w15:people xmlns:wpc="http://schemas.microsoft.com/office/word/2010/wordprocessingCanvas" xmlns:cx="http://schemas.microsoft.com/office/drawing/2014/chartex" xmlns:cx1="http://schemas.microsoft.com/office/drawing/2015/9/8/chartex" xmlns:cx2="http://schemas.microsoft.com/office/drawing/2015/10/21/chartex" xmlns:cx3="http://schemas.microsoft.com/office/drawing/2016/5/9/chartex" xmlns:cx4="http://schemas.microsoft.com/office/drawing/2016/5/10/chartex" xmlns:cx5="http://schemas.microsoft.com/office/drawing/2016/5/11/chartex" xmlns:cx6="http://schemas.microsoft.com/office/drawing/2016/5/12/chartex" xmlns:cx7="http://schemas.microsoft.com/office/drawing/2016/5/13/chartex" xmlns:cx8="http://schemas.microsoft.com/office/drawing/2016/5/14/chartex" xmlns:mc="http://schemas.openxmlformats.org/markup-compatibility/2006" xmlns:aink="http://schemas.microsoft.com/office/drawing/2016/ink" xmlns:am3d="http://schemas.microsoft.com/office/drawing/2017/model3d" xmlns:o="urn:schemas-microsoft-com:office:office" xmlns:r="http://schemas.openxmlformats.org/officeDocument/2006/relationships" xmlns:m="http://schemas.openxmlformats.org/officeDocument/2006/math" xmlns:v="urn:schemas-microsoft-com:vml" xmlns:wp14="http://schemas.microsoft.com/office/word/2010/wordprocessingDrawing" xmlns:wp="http://schemas.openxmlformats.org/drawingml/2006/wordprocessingDrawing" xmlns:w10="urn:schemas-microsoft-com:office:word" xmlns:w="http://schemas.openxmlformats.org/wordprocessingml/2006/main" xmlns:w14="http://schemas.microsoft.com/office/word/2010/wordml" xmlns:w15="http://schemas.microsoft.com/office/word/2012/wordml" xmlns:w16cex="http://schemas.microsoft.com/office/word/2018/wordml/cex" xmlns:w16cid="http://schemas.microsoft.com/office/word/2016/wordml/cid" xmlns:w16="http://schemas.microsoft.com/office/word/2018/wordml" xmlns:w16sdtdh="http://schemas.microsoft.com/office/word/2020/wordml/sdtdatahash" xmlns:w16se="http://schemas.microsoft.com/office/word/2015/wordml/symex" xmlns:wpg="http://schemas.microsoft.com/office/word/2010/wordprocessingGroup" xmlns:wpi="http://schemas.microsoft.com/office/word/2010/wordprocessingInk" xmlns:wne="http://schemas.microsoft.com/office/word/2006/wordml" xmlns:wps="http://schemas.microsoft.com/office/word/2010/wordprocessingShape" mc:Ignorable="w14 w15 w16se w16cid w16 w16cex w16sdtdh wp14">
-  <w15:person w15:author="Gilmore, Rick">
-    <w15:presenceInfo w15:providerId="AD" w15:userId="S::rog1@psu.edu::e53c764d-b0d9-4cf6-b184-a55c934948b3"/>
-  </w15:person>
-</w15:people>
 </file>
 
 <file path=word/styles.xml><?xml version="1.0" encoding="utf-8"?>

</xml_diff>